<commit_message>
Q1 for lab 3 done
</commit_message>
<xml_diff>
--- a/Lab 2/Lab2.Binomial.Distribution.docx
+++ b/Lab 2/Lab2.Binomial.Distribution.docx
@@ -93,7 +93,15 @@
         </w:numPr>
       </w:pPr>
       <w:r>
-        <w:t>P(X = k) = (n choose k) * p^k * (1 - p)^(n - k)</w:t>
+        <w:t xml:space="preserve">P(X = k) = (n choose k) * </w:t>
+      </w:r>
+      <w:proofErr w:type="spellStart"/>
+      <w:r>
+        <w:t>p^k</w:t>
+      </w:r>
+      <w:proofErr w:type="spellEnd"/>
+      <w:r>
+        <w:t xml:space="preserve"> * (1 - p)^(n - k)</w:t>
       </w:r>
       <w:r>
         <w:br/>
@@ -308,9 +316,6 @@
     <w:p>
       <w:pPr>
         <w:pStyle w:val="ListParagraph"/>
-        <w:rPr>
-          <w:rFonts w:hint="eastAsia"/>
-        </w:rPr>
       </w:pPr>
       <w:r>
         <w:rPr>
@@ -334,9 +339,6 @@
     <w:p>
       <w:pPr>
         <w:pStyle w:val="ListParagraph"/>
-        <w:rPr>
-          <w:rFonts w:hint="eastAsia"/>
-        </w:rPr>
       </w:pPr>
       <w:r>
         <w:rPr>
@@ -360,9 +362,6 @@
     <w:p>
       <w:pPr>
         <w:pStyle w:val="ListParagraph"/>
-        <w:rPr>
-          <w:rFonts w:hint="eastAsia"/>
-        </w:rPr>
       </w:pPr>
       <w:r>
         <w:rPr>
@@ -415,9 +414,6 @@
     <w:p>
       <w:pPr>
         <w:pStyle w:val="ListParagraph"/>
-        <w:rPr>
-          <w:rFonts w:hint="eastAsia"/>
-        </w:rPr>
       </w:pPr>
       <w:r>
         <w:rPr>
@@ -453,9 +449,6 @@
     <w:p>
       <w:pPr>
         <w:pStyle w:val="ListParagraph"/>
-        <w:rPr>
-          <w:rFonts w:hint="eastAsia"/>
-        </w:rPr>
       </w:pPr>
       <w:r>
         <w:rPr>
@@ -479,9 +472,6 @@
     <w:p>
       <w:pPr>
         <w:pStyle w:val="ListParagraph"/>
-        <w:rPr>
-          <w:rFonts w:hint="eastAsia"/>
-        </w:rPr>
       </w:pPr>
       <w:r>
         <w:rPr>
@@ -539,9 +529,6 @@
     <w:p>
       <w:pPr>
         <w:pStyle w:val="ListParagraph"/>
-        <w:rPr>
-          <w:rFonts w:hint="eastAsia"/>
-        </w:rPr>
       </w:pPr>
       <w:r>
         <w:rPr>
@@ -577,9 +564,6 @@
     <w:p>
       <w:pPr>
         <w:pStyle w:val="ListParagraph"/>
-        <w:rPr>
-          <w:rFonts w:hint="eastAsia"/>
-        </w:rPr>
       </w:pPr>
       <w:r>
         <w:rPr>
@@ -603,9 +587,6 @@
     <w:p>
       <w:pPr>
         <w:pStyle w:val="ListParagraph"/>
-        <w:rPr>
-          <w:rFonts w:hint="eastAsia"/>
-        </w:rPr>
       </w:pPr>
       <w:r>
         <w:rPr>
@@ -710,6 +691,37 @@
       <w:r>
         <w:t>P(X = 1) = (1 - 0.10)^(1-1) * 0.10 = 0.10</w:t>
       </w:r>
+      <w:r>
+        <w:br/>
+      </w:r>
+      <w:r>
+        <w:br/>
+        <w:t>calculate the cumulative probabilities:</w:t>
+      </w:r>
+    </w:p>
+    <w:p>
+      <w:pPr>
+        <w:pStyle w:val="ListParagraph"/>
+        <w:ind w:left="1080"/>
+      </w:pPr>
+      <w:r>
+        <w:rPr>
+          <w:rFonts w:hint="eastAsia"/>
+        </w:rPr>
+        <w:t xml:space="preserve">P(X </w:t>
+      </w:r>
+      <w:r>
+        <w:rPr>
+          <w:rFonts w:hint="eastAsia"/>
+        </w:rPr>
+        <w:t>≤</w:t>
+      </w:r>
+      <w:r>
+        <w:rPr>
+          <w:rFonts w:hint="eastAsia"/>
+        </w:rPr>
+        <w:t xml:space="preserve"> 1) = 0.10</w:t>
+      </w:r>
     </w:p>
     <w:p>
       <w:pPr>
@@ -725,18 +737,111 @@
         <w:pStyle w:val="ListParagraph"/>
         <w:ind w:left="1080"/>
       </w:pPr>
+    </w:p>
+    <w:p>
+      <w:pPr>
+        <w:pStyle w:val="ListParagraph"/>
+        <w:ind w:left="1080"/>
+      </w:pPr>
+      <w:r>
+        <w:rPr>
+          <w:rFonts w:hint="eastAsia"/>
+        </w:rPr>
+        <w:t xml:space="preserve">P(X </w:t>
+      </w:r>
+      <w:r>
+        <w:rPr>
+          <w:rFonts w:hint="eastAsia"/>
+        </w:rPr>
+        <w:t>≤</w:t>
+      </w:r>
+      <w:r>
+        <w:rPr>
+          <w:rFonts w:hint="eastAsia"/>
+        </w:rPr>
+        <w:t xml:space="preserve"> 2) = 0.10 + 0.09 = 0.19</w:t>
+      </w:r>
+    </w:p>
+    <w:p>
+      <w:pPr>
+        <w:pStyle w:val="ListParagraph"/>
+        <w:ind w:left="1080"/>
+      </w:pPr>
       <w:r>
         <w:t>P(X = 3) = (1 - 0.10)^(3-1) * 0.10 = 0.081</w:t>
       </w:r>
-      <w:r>
-        <w:br/>
-      </w:r>
+    </w:p>
+    <w:p>
+      <w:pPr>
+        <w:pStyle w:val="ListParagraph"/>
+        <w:ind w:left="1080"/>
+      </w:pPr>
+    </w:p>
+    <w:p>
+      <w:pPr>
+        <w:pStyle w:val="ListParagraph"/>
+        <w:ind w:left="1080"/>
+      </w:pPr>
+      <w:r>
+        <w:rPr>
+          <w:rFonts w:hint="eastAsia"/>
+        </w:rPr>
+        <w:t xml:space="preserve">P(X </w:t>
+      </w:r>
+      <w:r>
+        <w:rPr>
+          <w:rFonts w:hint="eastAsia"/>
+        </w:rPr>
+        <w:t>≤</w:t>
+      </w:r>
+      <w:r>
+        <w:rPr>
+          <w:rFonts w:hint="eastAsia"/>
+        </w:rPr>
+        <w:t xml:space="preserve"> 3) = 0.10 + 0.09 + 0.081 = 0.271</w:t>
+      </w:r>
+    </w:p>
+    <w:p>
+      <w:pPr>
+        <w:pStyle w:val="ListParagraph"/>
+        <w:ind w:left="1080"/>
+      </w:pPr>
       <w:r>
         <w:t>P(X = 4) = (1 - 0.10)^(4-1) * 0.10 = 0.0729</w:t>
       </w:r>
-      <w:r>
-        <w:br/>
-      </w:r>
+    </w:p>
+    <w:p>
+      <w:pPr>
+        <w:pStyle w:val="ListParagraph"/>
+        <w:ind w:left="1080"/>
+      </w:pPr>
+      <w:r>
+        <w:br/>
+      </w:r>
+      <w:r>
+        <w:rPr>
+          <w:rFonts w:hint="eastAsia"/>
+        </w:rPr>
+        <w:t xml:space="preserve">P(X </w:t>
+      </w:r>
+      <w:r>
+        <w:rPr>
+          <w:rFonts w:hint="eastAsia"/>
+        </w:rPr>
+        <w:t>≤</w:t>
+      </w:r>
+      <w:r>
+        <w:rPr>
+          <w:rFonts w:hint="eastAsia"/>
+        </w:rPr>
+        <w:t xml:space="preserve"> 4) = 0.10 + 0.09 + 0.081 + 0.0729 = 0.3439</w:t>
+      </w:r>
+    </w:p>
+    <w:p>
+      <w:pPr>
+        <w:pStyle w:val="ListParagraph"/>
+        <w:ind w:left="1080"/>
+      </w:pPr>
       <w:r>
         <w:t>P(X = 5) = (1 - 0.10)^(5-1) * 0.10 = 0.06561</w:t>
       </w:r>
@@ -744,23 +849,141 @@
         <w:br/>
       </w:r>
       <w:r>
+        <w:rPr>
+          <w:rFonts w:hint="eastAsia"/>
+        </w:rPr>
+        <w:t xml:space="preserve">P(X </w:t>
+      </w:r>
+      <w:r>
+        <w:rPr>
+          <w:rFonts w:hint="eastAsia"/>
+        </w:rPr>
+        <w:t>≤</w:t>
+      </w:r>
+      <w:r>
+        <w:rPr>
+          <w:rFonts w:hint="eastAsia"/>
+        </w:rPr>
+        <w:t xml:space="preserve"> 5) = 0.10 + 0.09 + 0.081 + 0.0729 + 0.06561 = 0.40951</w:t>
+      </w:r>
+    </w:p>
+    <w:p>
+      <w:pPr>
+        <w:pStyle w:val="ListParagraph"/>
+        <w:ind w:left="1080"/>
+      </w:pPr>
+    </w:p>
+    <w:p>
+      <w:pPr>
+        <w:pStyle w:val="ListParagraph"/>
+        <w:ind w:left="1080"/>
+      </w:pPr>
+      <w:r>
         <w:t>P(X = 6) = (1 - 0.10)^(6-1) * 0.10 = 0.059049</w:t>
       </w:r>
       <w:r>
         <w:br/>
       </w:r>
       <w:r>
+        <w:rPr>
+          <w:rFonts w:hint="eastAsia"/>
+        </w:rPr>
+        <w:t xml:space="preserve">P(X </w:t>
+      </w:r>
+      <w:r>
+        <w:rPr>
+          <w:rFonts w:hint="eastAsia"/>
+        </w:rPr>
+        <w:t>≤</w:t>
+      </w:r>
+      <w:r>
+        <w:rPr>
+          <w:rFonts w:hint="eastAsia"/>
+        </w:rPr>
+        <w:t xml:space="preserve"> 6) = 0.10 + 0.09 + 0.081 + 0.0729 + 0.06561 + 0.059049 = 0.468559</w:t>
+      </w:r>
+    </w:p>
+    <w:p>
+      <w:pPr>
+        <w:pStyle w:val="ListParagraph"/>
+        <w:ind w:left="1080"/>
+      </w:pPr>
+      <w:r>
+        <w:br/>
+      </w:r>
+      <w:r>
         <w:t>P(X = 7) = (1 - 0.10)^(7-1) * 0.10 = 0.0531441</w:t>
       </w:r>
-      <w:r>
-        <w:br/>
-      </w:r>
-      <w:r>
+    </w:p>
+    <w:p>
+      <w:pPr>
+        <w:pStyle w:val="ListParagraph"/>
+        <w:ind w:left="1080"/>
+      </w:pPr>
+      <w:r>
+        <w:rPr>
+          <w:rFonts w:hint="eastAsia"/>
+        </w:rPr>
+        <w:t xml:space="preserve">P(X </w:t>
+      </w:r>
+      <w:r>
+        <w:rPr>
+          <w:rFonts w:hint="eastAsia"/>
+        </w:rPr>
+        <w:t>≤</w:t>
+      </w:r>
+      <w:r>
+        <w:rPr>
+          <w:rFonts w:hint="eastAsia"/>
+        </w:rPr>
+        <w:t xml:space="preserve"> 7) = 0.10 + 0.09 + 0.081 + 0.0729 + 0.06561 + 0.059049 + 0.0531441 = 0.5217031</w:t>
+      </w:r>
+      <w:r>
+        <w:br/>
+      </w:r>
+    </w:p>
+    <w:p>
+      <w:pPr>
+        <w:pStyle w:val="ListParagraph"/>
+        <w:ind w:left="1080"/>
+      </w:pPr>
+      <w:r>
+        <w:lastRenderedPageBreak/>
         <w:t>P(X = 8) = (1 - 0.10)^(8-1) * 0.10 = 0.04782969</w:t>
       </w:r>
-      <w:r>
-        <w:br/>
-      </w:r>
+    </w:p>
+    <w:p>
+      <w:pPr>
+        <w:pStyle w:val="ListParagraph"/>
+        <w:ind w:left="1080"/>
+      </w:pPr>
+      <w:r>
+        <w:rPr>
+          <w:rFonts w:hint="eastAsia"/>
+        </w:rPr>
+        <w:t xml:space="preserve">P(X </w:t>
+      </w:r>
+      <w:r>
+        <w:rPr>
+          <w:rFonts w:hint="eastAsia"/>
+        </w:rPr>
+        <w:t>≤</w:t>
+      </w:r>
+      <w:r>
+        <w:rPr>
+          <w:rFonts w:hint="eastAsia"/>
+        </w:rPr>
+        <w:t xml:space="preserve"> 8) = 0.10 + 0.09 + 0.081 + 0.0729 + 0.06561 + 0.059049 + 0.0531441 + 0.04782969 = 0.56953279</w:t>
+      </w:r>
+      <w:r>
+        <w:br/>
+      </w:r>
+    </w:p>
+    <w:p>
+      <w:pPr>
+        <w:pStyle w:val="ListParagraph"/>
+        <w:ind w:left="1080"/>
+      </w:pPr>
       <w:r>
         <w:t>P(X = 9) = (1 - 0.10)^(9-1) * 0.10 = 0.043046721</w:t>
       </w:r>
@@ -771,6 +994,42 @@
         <w:ind w:left="1080"/>
       </w:pPr>
       <w:r>
+        <w:rPr>
+          <w:rFonts w:hint="eastAsia"/>
+        </w:rPr>
+        <w:t xml:space="preserve">P(X </w:t>
+      </w:r>
+      <w:r>
+        <w:rPr>
+          <w:rFonts w:hint="eastAsia"/>
+        </w:rPr>
+        <w:t>≤</w:t>
+      </w:r>
+      <w:r>
+        <w:rPr>
+          <w:rFonts w:hint="eastAsia"/>
+        </w:rPr>
+        <w:t xml:space="preserve"> 9) = 0.10 + 0.09 + 0.081 + 0.0729 + 0.06561 + 0.059049 + 0.0531441 +</w:t>
+      </w:r>
+      <w:r>
+        <w:t xml:space="preserve">                 </w:t>
+      </w:r>
+      <w:r>
+        <w:rPr>
+          <w:rFonts w:hint="eastAsia"/>
+        </w:rPr>
+        <w:t>0.04782969 + 0.043046721 = 0.612579511</w:t>
+      </w:r>
+      <w:r>
+        <w:br/>
+      </w:r>
+    </w:p>
+    <w:p>
+      <w:pPr>
+        <w:pStyle w:val="ListParagraph"/>
+        <w:ind w:left="1080"/>
+      </w:pPr>
+      <w:r>
         <w:t xml:space="preserve">P(X = </w:t>
       </w:r>
       <w:r>
@@ -792,431 +1051,211 @@
         <w:br/>
       </w:r>
       <w:r>
+        <w:rPr>
+          <w:rFonts w:hint="eastAsia"/>
+        </w:rPr>
+        <w:t xml:space="preserve">P(X </w:t>
+      </w:r>
+      <w:r>
+        <w:rPr>
+          <w:rFonts w:hint="eastAsia"/>
+        </w:rPr>
+        <w:t>≤</w:t>
+      </w:r>
+      <w:r>
+        <w:rPr>
+          <w:rFonts w:hint="eastAsia"/>
+        </w:rPr>
+        <w:t xml:space="preserve"> 10) = 0.10 + 0.09 + 0.081 + 0.0729 + 0.06561 + 0.059049 + 0.0531441 + 0.04782969 + 0.043046721 + 0.0387420489 = 0.65132156</w:t>
+      </w:r>
+      <w:r>
+        <w:br/>
+      </w:r>
+    </w:p>
+    <w:p>
+      <w:pPr>
+        <w:pStyle w:val="ListParagraph"/>
+        <w:ind w:left="1080"/>
+      </w:pPr>
+      <w:r>
         <w:t>P(X = 11) = (1 - 0.10)^(11-1) * 0.10 = 0.03486784401</w:t>
       </w:r>
       <w:r>
         <w:br/>
       </w:r>
       <w:r>
+        <w:rPr>
+          <w:rFonts w:hint="eastAsia"/>
+        </w:rPr>
+        <w:t xml:space="preserve">P(X </w:t>
+      </w:r>
+      <w:r>
+        <w:rPr>
+          <w:rFonts w:hint="eastAsia"/>
+        </w:rPr>
+        <w:t>≤</w:t>
+      </w:r>
+      <w:r>
+        <w:rPr>
+          <w:rFonts w:hint="eastAsia"/>
+        </w:rPr>
+        <w:t xml:space="preserve"> 11) = 0.10 + 0.09 + 0.081 + 0.0729 + 0.06561 + 0.059049 + 0.0531441 + 0.04782969 + 0.043046721 + 0.0387420489 + 0.03486784401 = 0.686189404</w:t>
+      </w:r>
+      <w:r>
+        <w:br/>
+      </w:r>
+    </w:p>
+    <w:p>
+      <w:pPr>
+        <w:pStyle w:val="ListParagraph"/>
+        <w:ind w:left="1080"/>
+      </w:pPr>
+      <w:r>
         <w:t>P(X = 12) = (1 - 0.10)^(12-1) * 0.10 = 0.03138105961</w:t>
       </w:r>
       <w:r>
         <w:br/>
       </w:r>
       <w:r>
+        <w:rPr>
+          <w:rFonts w:hint="eastAsia"/>
+        </w:rPr>
+        <w:t xml:space="preserve">P(X </w:t>
+      </w:r>
+      <w:r>
+        <w:rPr>
+          <w:rFonts w:hint="eastAsia"/>
+        </w:rPr>
+        <w:t>≤</w:t>
+      </w:r>
+      <w:r>
+        <w:rPr>
+          <w:rFonts w:hint="eastAsia"/>
+        </w:rPr>
+        <w:t xml:space="preserve"> 12) = 0.10 + 0.09 + 0.081 + 0.0729 + 0.06561 + 0.059049 + 0.0531441 + 0.04782969 + 0.043046721 + 0.0387420489 + 0.03486784401 + 0.03138105961 = 0.717570464</w:t>
+      </w:r>
+      <w:r>
+        <w:br/>
+      </w:r>
+    </w:p>
+    <w:p>
+      <w:pPr>
+        <w:pStyle w:val="ListParagraph"/>
+        <w:ind w:left="1080"/>
+      </w:pPr>
+      <w:r>
         <w:t>P(X = 13) = (1 - 0.10)^(13-1) * 0.10 = 0.02824295365</w:t>
       </w:r>
       <w:r>
         <w:br/>
       </w:r>
       <w:r>
+        <w:rPr>
+          <w:rFonts w:hint="eastAsia"/>
+        </w:rPr>
+        <w:t xml:space="preserve">P(X </w:t>
+      </w:r>
+      <w:r>
+        <w:rPr>
+          <w:rFonts w:hint="eastAsia"/>
+        </w:rPr>
+        <w:t>≤</w:t>
+      </w:r>
+      <w:r>
+        <w:rPr>
+          <w:rFonts w:hint="eastAsia"/>
+        </w:rPr>
+        <w:t xml:space="preserve"> 13) = 0.10 + 0.09 + 0.081 + 0.0729 + 0.06561 + 0.059049 + 0.0531441 + 0.04782969 + 0.043046721 + 0.0387420489 + 0.03486784401 + 0.03138105961 + 0.02824295365 = 0.7458134177</w:t>
+      </w:r>
+    </w:p>
+    <w:p>
+      <w:pPr>
+        <w:pStyle w:val="ListParagraph"/>
+        <w:ind w:left="1080"/>
+      </w:pPr>
+    </w:p>
+    <w:p>
+      <w:pPr>
+        <w:pStyle w:val="ListParagraph"/>
+        <w:ind w:left="1080"/>
+      </w:pPr>
+      <w:r>
         <w:t>P(X = 14) = (1 - 0.10)^(14-1) * 0.10 = 0.02541865829</w:t>
       </w:r>
-      <w:r>
-        <w:br/>
-      </w:r>
+    </w:p>
+    <w:p>
+      <w:pPr>
+        <w:pStyle w:val="ListParagraph"/>
+        <w:ind w:left="1080"/>
+      </w:pPr>
+      <w:r>
+        <w:rPr>
+          <w:rFonts w:hint="eastAsia"/>
+        </w:rPr>
+        <w:t xml:space="preserve">P(X </w:t>
+      </w:r>
+      <w:r>
+        <w:rPr>
+          <w:rFonts w:hint="eastAsia"/>
+        </w:rPr>
+        <w:t>≤</w:t>
+      </w:r>
+      <w:r>
+        <w:rPr>
+          <w:rFonts w:hint="eastAsia"/>
+        </w:rPr>
+        <w:t xml:space="preserve"> 14) = 0.10 + 0.09 + 0.081 + 0.0729 + 0.06561 + 0.059049 + 0.0531441 + 0.04782969 + 0.043046721 + 0.0387420489 + 0.03486784401 + 0.03138105961 + 0.02824295365 + 0.02541865829 = 0.771232076</w:t>
+      </w:r>
+    </w:p>
+    <w:p>
+      <w:pPr>
+        <w:pStyle w:val="ListParagraph"/>
+        <w:ind w:left="1080"/>
+      </w:pPr>
+    </w:p>
+    <w:p>
+      <w:pPr>
+        <w:pStyle w:val="ListParagraph"/>
+        <w:ind w:left="1080"/>
+      </w:pPr>
       <w:r>
         <w:t>P(X = 15) = (1 - 0.10)^(15-1) * 0.10 = 0.02287879246</w:t>
       </w:r>
-      <w:r>
-        <w:br/>
-      </w:r>
+    </w:p>
+    <w:p>
+      <w:pPr>
+        <w:pStyle w:val="ListParagraph"/>
+        <w:ind w:left="1080"/>
+      </w:pPr>
+      <w:r>
+        <w:rPr>
+          <w:rFonts w:hint="eastAsia"/>
+        </w:rPr>
+        <w:t xml:space="preserve">P(X </w:t>
+      </w:r>
+      <w:r>
+        <w:rPr>
+          <w:rFonts w:hint="eastAsia"/>
+        </w:rPr>
+        <w:t>≤</w:t>
+      </w:r>
+      <w:r>
+        <w:rPr>
+          <w:rFonts w:hint="eastAsia"/>
+        </w:rPr>
+        <w:t xml:space="preserve"> 15) = 0.10 + 0.09 + 0.081 + 0.0729 + 0.06561 + 0.059049 + 0.0531441 + 0.04782969 + 0.043046721 + 0.0387420489 + 0.03486784401 + 0.03138105961 + 0.02824295365 + 0.02541865829 + 0.02287879246 = 0.794110868</w:t>
+      </w:r>
+      <w:r>
+        <w:br/>
+      </w:r>
+    </w:p>
+    <w:p>
+      <w:pPr>
+        <w:pStyle w:val="ListParagraph"/>
+        <w:ind w:left="1080"/>
+      </w:pPr>
       <w:r>
         <w:t>P(X = 16) = (1 - 0.10)^(16-1) * 0.10 = 0.02059191321</w:t>
-      </w:r>
-      <w:r>
-        <w:br/>
-      </w:r>
-      <w:r>
-        <w:br/>
-      </w:r>
-      <w:r>
-        <w:t>calculate the cumulative probabilities:</w:t>
-      </w:r>
-    </w:p>
-    <w:p>
-      <w:pPr>
-        <w:pStyle w:val="ListParagraph"/>
-        <w:ind w:left="1080"/>
-        <w:rPr>
-          <w:rFonts w:hint="eastAsia"/>
-        </w:rPr>
-      </w:pPr>
-      <w:r>
-        <w:rPr>
-          <w:rFonts w:hint="eastAsia"/>
-        </w:rPr>
-        <w:t xml:space="preserve">P(X </w:t>
-      </w:r>
-      <w:r>
-        <w:rPr>
-          <w:rFonts w:hint="eastAsia"/>
-        </w:rPr>
-        <w:t>≤</w:t>
-      </w:r>
-      <w:r>
-        <w:rPr>
-          <w:rFonts w:hint="eastAsia"/>
-        </w:rPr>
-        <w:t xml:space="preserve"> 1) = 0.10</w:t>
-      </w:r>
-    </w:p>
-    <w:p>
-      <w:pPr>
-        <w:pStyle w:val="ListParagraph"/>
-        <w:ind w:left="1080"/>
-        <w:rPr>
-          <w:rFonts w:hint="eastAsia"/>
-        </w:rPr>
-      </w:pPr>
-      <w:r>
-        <w:rPr>
-          <w:rFonts w:hint="eastAsia"/>
-        </w:rPr>
-        <w:t xml:space="preserve">P(X </w:t>
-      </w:r>
-      <w:r>
-        <w:rPr>
-          <w:rFonts w:hint="eastAsia"/>
-        </w:rPr>
-        <w:t>≤</w:t>
-      </w:r>
-      <w:r>
-        <w:rPr>
-          <w:rFonts w:hint="eastAsia"/>
-        </w:rPr>
-        <w:t xml:space="preserve"> 2) = 0.10 + 0.09 = 0.19</w:t>
-      </w:r>
-    </w:p>
-    <w:p>
-      <w:pPr>
-        <w:pStyle w:val="ListParagraph"/>
-        <w:ind w:left="1080"/>
-      </w:pPr>
-      <w:r>
-        <w:rPr>
-          <w:rFonts w:hint="eastAsia"/>
-        </w:rPr>
-        <w:t xml:space="preserve">P(X </w:t>
-      </w:r>
-      <w:r>
-        <w:rPr>
-          <w:rFonts w:hint="eastAsia"/>
-        </w:rPr>
-        <w:t>≤</w:t>
-      </w:r>
-      <w:r>
-        <w:rPr>
-          <w:rFonts w:hint="eastAsia"/>
-        </w:rPr>
-        <w:t xml:space="preserve"> 3) = 0.10 + 0.09 + 0.081 = 0.271</w:t>
-      </w:r>
-      <w:r>
-        <w:br/>
-      </w:r>
-      <w:r>
-        <w:rPr>
-          <w:rFonts w:hint="eastAsia"/>
-        </w:rPr>
-        <w:t xml:space="preserve">P(X </w:t>
-      </w:r>
-      <w:r>
-        <w:rPr>
-          <w:rFonts w:hint="eastAsia"/>
-        </w:rPr>
-        <w:t>≤</w:t>
-      </w:r>
-      <w:r>
-        <w:rPr>
-          <w:rFonts w:hint="eastAsia"/>
-        </w:rPr>
-        <w:t xml:space="preserve"> 4) = 0.10 + 0.09 + 0.081 + 0.0729 = 0.3439</w:t>
-      </w:r>
-      <w:r>
-        <w:br/>
-      </w:r>
-      <w:r>
-        <w:rPr>
-          <w:rFonts w:hint="eastAsia"/>
-        </w:rPr>
-        <w:t xml:space="preserve">P(X </w:t>
-      </w:r>
-      <w:r>
-        <w:rPr>
-          <w:rFonts w:hint="eastAsia"/>
-        </w:rPr>
-        <w:t>≤</w:t>
-      </w:r>
-      <w:r>
-        <w:rPr>
-          <w:rFonts w:hint="eastAsia"/>
-        </w:rPr>
-        <w:t xml:space="preserve"> 5) = 0.10 + 0.09 + 0.081 + 0.0729 + 0.06561 = 0.40951</w:t>
-      </w:r>
-      <w:r>
-        <w:br/>
-      </w:r>
-      <w:r>
-        <w:rPr>
-          <w:rFonts w:hint="eastAsia"/>
-        </w:rPr>
-        <w:lastRenderedPageBreak/>
-        <w:t xml:space="preserve">P(X </w:t>
-      </w:r>
-      <w:r>
-        <w:rPr>
-          <w:rFonts w:hint="eastAsia"/>
-        </w:rPr>
-        <w:t>≤</w:t>
-      </w:r>
-      <w:r>
-        <w:rPr>
-          <w:rFonts w:hint="eastAsia"/>
-        </w:rPr>
-        <w:t xml:space="preserve"> 6) = 0.10 + 0.09 + 0.081 + 0.0729 + 0.06561 + 0.059049 = 0.468559</w:t>
-      </w:r>
-      <w:r>
-        <w:br/>
-      </w:r>
-      <w:r>
-        <w:rPr>
-          <w:rFonts w:hint="eastAsia"/>
-        </w:rPr>
-        <w:t xml:space="preserve">P(X </w:t>
-      </w:r>
-      <w:r>
-        <w:rPr>
-          <w:rFonts w:hint="eastAsia"/>
-        </w:rPr>
-        <w:t>≤</w:t>
-      </w:r>
-      <w:r>
-        <w:rPr>
-          <w:rFonts w:hint="eastAsia"/>
-        </w:rPr>
-        <w:t xml:space="preserve"> 7) = 0.10 + 0.09 + 0.081 + 0.0729 + 0.06561 + 0.059049 + 0.0531441 = 0.5217031</w:t>
-      </w:r>
-      <w:r>
-        <w:br/>
-      </w:r>
-    </w:p>
-    <w:p>
-      <w:pPr>
-        <w:pStyle w:val="ListParagraph"/>
-        <w:ind w:left="1080"/>
-      </w:pPr>
-      <w:r>
-        <w:rPr>
-          <w:rFonts w:hint="eastAsia"/>
-        </w:rPr>
-        <w:t xml:space="preserve">P(X </w:t>
-      </w:r>
-      <w:r>
-        <w:rPr>
-          <w:rFonts w:hint="eastAsia"/>
-        </w:rPr>
-        <w:t>≤</w:t>
-      </w:r>
-      <w:r>
-        <w:rPr>
-          <w:rFonts w:hint="eastAsia"/>
-        </w:rPr>
-        <w:t xml:space="preserve"> 8) = 0.10 + 0.09 + 0.081 + 0.0729 + 0.06561 + 0.059049 + 0.0531441 + 0.04782969 = 0.56953279</w:t>
-      </w:r>
-      <w:r>
-        <w:br/>
-      </w:r>
-    </w:p>
-    <w:p>
-      <w:pPr>
-        <w:pStyle w:val="ListParagraph"/>
-        <w:ind w:left="1080"/>
-      </w:pPr>
-      <w:r>
-        <w:rPr>
-          <w:rFonts w:hint="eastAsia"/>
-        </w:rPr>
-        <w:t xml:space="preserve">P(X </w:t>
-      </w:r>
-      <w:r>
-        <w:rPr>
-          <w:rFonts w:hint="eastAsia"/>
-        </w:rPr>
-        <w:t>≤</w:t>
-      </w:r>
-      <w:r>
-        <w:rPr>
-          <w:rFonts w:hint="eastAsia"/>
-        </w:rPr>
-        <w:t xml:space="preserve"> 9) = 0.10 + 0.09 + 0.081 + 0.0729 + 0.06561 + 0.059049 + 0.0531441 +</w:t>
-      </w:r>
-      <w:r>
-        <w:t xml:space="preserve">                 </w:t>
-      </w:r>
-      <w:r>
-        <w:rPr>
-          <w:rFonts w:hint="eastAsia"/>
-        </w:rPr>
-        <w:t>0.04782969 + 0.043046721 = 0.612579511</w:t>
-      </w:r>
-      <w:r>
-        <w:br/>
-      </w:r>
-      <w:r>
-        <w:br/>
-      </w:r>
-      <w:r>
-        <w:rPr>
-          <w:rFonts w:hint="eastAsia"/>
-        </w:rPr>
-        <w:t xml:space="preserve">P(X </w:t>
-      </w:r>
-      <w:r>
-        <w:rPr>
-          <w:rFonts w:hint="eastAsia"/>
-        </w:rPr>
-        <w:t>≤</w:t>
-      </w:r>
-      <w:r>
-        <w:rPr>
-          <w:rFonts w:hint="eastAsia"/>
-        </w:rPr>
-        <w:t xml:space="preserve"> 10) = 0.10 + 0.09 + 0.081 + 0.0729 + 0.06561 + 0.059049 + 0.0531441 + 0.04782969 + 0.043046721 + 0.0387420489 = 0.65132156</w:t>
-      </w:r>
-      <w:r>
-        <w:br/>
-      </w:r>
-      <w:r>
-        <w:br/>
-      </w:r>
-      <w:r>
-        <w:rPr>
-          <w:rFonts w:hint="eastAsia"/>
-        </w:rPr>
-        <w:t xml:space="preserve">P(X </w:t>
-      </w:r>
-      <w:r>
-        <w:rPr>
-          <w:rFonts w:hint="eastAsia"/>
-        </w:rPr>
-        <w:t>≤</w:t>
-      </w:r>
-      <w:r>
-        <w:rPr>
-          <w:rFonts w:hint="eastAsia"/>
-        </w:rPr>
-        <w:t xml:space="preserve"> 11) = 0.10 + 0.09 + 0.081 + 0.0729 + 0.06561 + 0.059049 + 0.0531441 + 0.04782969 + 0.043046721 + 0.0387420489 + 0.03486784401 = 0.686189404</w:t>
-      </w:r>
-      <w:r>
-        <w:br/>
-      </w:r>
-      <w:r>
-        <w:br/>
-      </w:r>
-      <w:r>
-        <w:rPr>
-          <w:rFonts w:hint="eastAsia"/>
-        </w:rPr>
-        <w:t xml:space="preserve">P(X </w:t>
-      </w:r>
-      <w:r>
-        <w:rPr>
-          <w:rFonts w:hint="eastAsia"/>
-        </w:rPr>
-        <w:t>≤</w:t>
-      </w:r>
-      <w:r>
-        <w:rPr>
-          <w:rFonts w:hint="eastAsia"/>
-        </w:rPr>
-        <w:t xml:space="preserve"> 12) = 0.10 + 0.09 + 0.081 + 0.0729 + 0.06561 + 0.059049 + 0.0531441 + 0.04782969 + 0.043046721 + 0.0387420489 + 0.03486784401 + 0.03138105961 = 0.717570464</w:t>
-      </w:r>
-      <w:r>
-        <w:br/>
-      </w:r>
-      <w:r>
-        <w:br/>
-      </w:r>
-      <w:r>
-        <w:rPr>
-          <w:rFonts w:hint="eastAsia"/>
-        </w:rPr>
-        <w:t xml:space="preserve">P(X </w:t>
-      </w:r>
-      <w:r>
-        <w:rPr>
-          <w:rFonts w:hint="eastAsia"/>
-        </w:rPr>
-        <w:t>≤</w:t>
-      </w:r>
-      <w:r>
-        <w:rPr>
-          <w:rFonts w:hint="eastAsia"/>
-        </w:rPr>
-        <w:t xml:space="preserve"> 13) = 0.10 + 0.09 + 0.081 + 0.0729 + 0.06561 + 0.059049 + 0.0531441 + 0.04782969 + 0.043046721 + 0.0387420489 + 0.03486784401 + 0.03138105961 + 0.02824295365 = 0.7458134177</w:t>
-      </w:r>
-    </w:p>
-    <w:p>
-      <w:pPr>
-        <w:pStyle w:val="ListParagraph"/>
-        <w:ind w:left="1080"/>
-      </w:pPr>
-    </w:p>
-    <w:p>
-      <w:pPr>
-        <w:pStyle w:val="ListParagraph"/>
-        <w:ind w:left="1080"/>
-      </w:pPr>
-      <w:r>
-        <w:rPr>
-          <w:rFonts w:hint="eastAsia"/>
-        </w:rPr>
-        <w:t xml:space="preserve">P(X </w:t>
-      </w:r>
-      <w:r>
-        <w:rPr>
-          <w:rFonts w:hint="eastAsia"/>
-        </w:rPr>
-        <w:t>≤</w:t>
-      </w:r>
-      <w:r>
-        <w:rPr>
-          <w:rFonts w:hint="eastAsia"/>
-        </w:rPr>
-        <w:t xml:space="preserve"> 14) = 0.10 + 0.09 + 0.081 + 0.0729 + 0.06561 + 0.059049 + 0.0531441 + 0.04782969 + 0.043046721 + 0.0387420489 + 0.03486784401 + 0.03138105961 + 0.02824295365 + 0.02541865829 = 0.771232076</w:t>
-      </w:r>
-    </w:p>
-    <w:p>
-      <w:pPr>
-        <w:pStyle w:val="ListParagraph"/>
-        <w:ind w:left="1080"/>
-      </w:pPr>
-    </w:p>
-    <w:p>
-      <w:pPr>
-        <w:pStyle w:val="ListParagraph"/>
-        <w:ind w:left="1080"/>
-      </w:pPr>
-      <w:r>
-        <w:rPr>
-          <w:rFonts w:hint="eastAsia"/>
-        </w:rPr>
-        <w:t xml:space="preserve">P(X </w:t>
-      </w:r>
-      <w:r>
-        <w:rPr>
-          <w:rFonts w:hint="eastAsia"/>
-        </w:rPr>
-        <w:t>≤</w:t>
-      </w:r>
-      <w:r>
-        <w:rPr>
-          <w:rFonts w:hint="eastAsia"/>
-        </w:rPr>
-        <w:t xml:space="preserve"> 15) = 0.10 + 0.09 + 0.081 + 0.0729 + 0.06561 + 0.059049 + 0.0531441 + 0.04782969 + 0.043046721 + 0.0387420489 + 0.03486784401 + 0.03138105961 + 0.02824295365 + 0.02541865829 + 0.02287879246 = 0.794110868</w:t>
-      </w:r>
-      <w:r>
-        <w:br/>
       </w:r>
       <w:r>
         <w:br/>

</xml_diff>